<commit_message>
Final documentation, state of repo when sent to Glen
</commit_message>
<xml_diff>
--- a/Documentation/User Manual.docx
+++ b/Documentation/User Manual.docx
@@ -97,6 +97,23 @@
         <w:t xml:space="preserve"> the call.</w:t>
       </w:r>
     </w:p>
+    <w:p>
+      <w:pPr>
+        <w:jc w:val="center"/>
+      </w:pPr>
+    </w:p>
+    <w:p>
+      <w:pPr>
+        <w:jc w:val="center"/>
+      </w:pPr>
+      <w:r>
+        <w:t>Will Werst</w:t>
+      </w:r>
+      <w:bookmarkStart w:id="0" w:name="_GoBack"/>
+      <w:bookmarkEnd w:id="0"/>
+    </w:p>
+    <w:p/>
+    <w:p/>
     <w:p>
       <w:r>
         <w:br w:type="page"/>
@@ -479,7 +496,7 @@
                 <w:noProof/>
                 <w:webHidden/>
               </w:rPr>
-              <w:t>5</w:t>
+              <w:t>6</w:t>
             </w:r>
             <w:r>
               <w:rPr>
@@ -548,7 +565,7 @@
                 <w:noProof/>
                 <w:webHidden/>
               </w:rPr>
-              <w:t>5</w:t>
+              <w:t>6</w:t>
             </w:r>
             <w:r>
               <w:rPr>
@@ -617,7 +634,7 @@
                 <w:noProof/>
                 <w:webHidden/>
               </w:rPr>
-              <w:t>5</w:t>
+              <w:t>6</w:t>
             </w:r>
             <w:r>
               <w:rPr>
@@ -654,12 +671,12 @@
       <w:pPr>
         <w:pStyle w:val="Heading1"/>
       </w:pPr>
-      <w:bookmarkStart w:id="0" w:name="_Toc500113075"/>
+      <w:bookmarkStart w:id="1" w:name="_Toc500113075"/>
       <w:r>
         <w:lastRenderedPageBreak/>
         <w:t>System Specifications</w:t>
       </w:r>
-      <w:bookmarkEnd w:id="0"/>
+      <w:bookmarkEnd w:id="1"/>
     </w:p>
     <w:tbl>
       <w:tblPr>
@@ -827,12 +844,12 @@
       <w:pPr>
         <w:pStyle w:val="Heading1"/>
       </w:pPr>
-      <w:bookmarkStart w:id="1" w:name="_Toc500113076"/>
+      <w:bookmarkStart w:id="2" w:name="_Toc500113076"/>
       <w:r>
         <w:lastRenderedPageBreak/>
         <w:t>Startup</w:t>
       </w:r>
-      <w:bookmarkEnd w:id="1"/>
+      <w:bookmarkEnd w:id="2"/>
     </w:p>
     <w:p>
       <w:r>
@@ -876,22 +893,22 @@
       <w:pPr>
         <w:pStyle w:val="Heading1"/>
       </w:pPr>
-      <w:bookmarkStart w:id="2" w:name="_Toc500113077"/>
+      <w:bookmarkStart w:id="3" w:name="_Toc500113077"/>
       <w:r>
         <w:lastRenderedPageBreak/>
         <w:t>Interfacing with the phone</w:t>
       </w:r>
-      <w:bookmarkEnd w:id="2"/>
+      <w:bookmarkEnd w:id="3"/>
     </w:p>
     <w:p>
       <w:pPr>
         <w:pStyle w:val="Heading2"/>
       </w:pPr>
-      <w:bookmarkStart w:id="3" w:name="_Toc500113078"/>
+      <w:bookmarkStart w:id="4" w:name="_Toc500113078"/>
       <w:r>
         <w:t>Keypad</w:t>
       </w:r>
-      <w:bookmarkEnd w:id="3"/>
+      <w:bookmarkEnd w:id="4"/>
     </w:p>
     <w:p>
       <w:r>
@@ -975,12 +992,12 @@
       <w:pPr>
         <w:pStyle w:val="Heading2"/>
       </w:pPr>
-      <w:bookmarkStart w:id="4" w:name="_Toc500113079"/>
+      <w:bookmarkStart w:id="5" w:name="_Toc500113079"/>
       <w:r>
         <w:lastRenderedPageBreak/>
         <w:t>Display</w:t>
       </w:r>
-      <w:bookmarkEnd w:id="4"/>
+      <w:bookmarkEnd w:id="5"/>
     </w:p>
     <w:p>
       <w:r>
@@ -1320,11 +1337,11 @@
       <w:pPr>
         <w:pStyle w:val="Heading2"/>
       </w:pPr>
-      <w:bookmarkStart w:id="5" w:name="_Toc500113080"/>
+      <w:bookmarkStart w:id="6" w:name="_Toc500113080"/>
       <w:r>
         <w:t>Headset</w:t>
       </w:r>
-      <w:bookmarkEnd w:id="5"/>
+      <w:bookmarkEnd w:id="6"/>
     </w:p>
     <w:p>
       <w:r>
@@ -1335,11 +1352,11 @@
       <w:pPr>
         <w:pStyle w:val="Heading2"/>
       </w:pPr>
-      <w:bookmarkStart w:id="6" w:name="_Toc500113081"/>
+      <w:bookmarkStart w:id="7" w:name="_Toc500113081"/>
       <w:r>
         <w:t>Ethernet</w:t>
       </w:r>
-      <w:bookmarkEnd w:id="6"/>
+      <w:bookmarkEnd w:id="7"/>
     </w:p>
     <w:p>
       <w:pPr>
@@ -1353,8 +1370,6 @@
       <w:r>
         <w:t>Ethernet is located on the same side of PCB as the power jack. The ethernet is designed to work in 10Mbps mode with RJ-45 connector-based cables. Currently, ethernet is not supported by this phone (what a great phone, I know).</w:t>
       </w:r>
-      <w:bookmarkStart w:id="7" w:name="_GoBack"/>
-      <w:bookmarkEnd w:id="7"/>
       <w:r>
         <w:br w:type="page"/>
       </w:r>
@@ -2204,7 +2219,7 @@
 </file>
 
 <file path=customXml/itemProps1.xml><?xml version="1.0" encoding="utf-8"?>
-<ds:datastoreItem xmlns:ds="http://schemas.openxmlformats.org/officeDocument/2006/customXml" ds:itemID="{21291915-0AF9-4E3A-B26C-45BCFE34EF42}">
+<ds:datastoreItem xmlns:ds="http://schemas.openxmlformats.org/officeDocument/2006/customXml" ds:itemID="{2EFC7A10-0967-4D36-95AD-22FDD15F2300}">
   <ds:schemaRefs>
     <ds:schemaRef ds:uri="http://schemas.openxmlformats.org/officeDocument/2006/bibliography"/>
   </ds:schemaRefs>

</xml_diff>